<commit_message>
a few update on methodology for pacman report
</commit_message>
<xml_diff>
--- a/project2/CSE537-project_2_Multiagent_report.docx
+++ b/project2/CSE537-project_2_Multiagent_report.docx
@@ -1393,7 +1393,42 @@
           <w:sz w:val="24"/>
           <w:szCs w:val="24"/>
         </w:rPr>
-        <w:t>We make the recursive minimax decision from the current state wrt the number of agents, depth, successors, evaluation function during the particular state under consideration. Based on the agent value we call the minimizer or the maximizer.</w:t>
+        <w:t>We make the recursive</w:t>
+      </w:r>
+      <w:r>
+        <w:rPr>
+          <w:sz w:val="24"/>
+          <w:szCs w:val="24"/>
+        </w:rPr>
+        <w:t xml:space="preserve"> M</w:t>
+      </w:r>
+      <w:r>
+        <w:rPr>
+          <w:sz w:val="24"/>
+          <w:szCs w:val="24"/>
+        </w:rPr>
+        <w:t xml:space="preserve">inimax decision from the current state wrt the number of agents, depth, successors, evaluation function during the particular state under consideration. Based on the agent value </w:t>
+      </w:r>
+      <w:r>
+        <w:rPr>
+          <w:sz w:val="24"/>
+          <w:szCs w:val="24"/>
+        </w:rPr>
+        <w:t xml:space="preserve">it acts as a </w:t>
+      </w:r>
+      <w:r>
+        <w:rPr>
+          <w:sz w:val="24"/>
+          <w:szCs w:val="24"/>
+        </w:rPr>
+        <w:t>minimizer or maximizer.</w:t>
+      </w:r>
+      <w:r>
+        <w:rPr>
+          <w:sz w:val="24"/>
+          <w:szCs w:val="24"/>
+        </w:rPr>
+        <w:t xml:space="preserve"> Depth is decreased only when last agent has played its ply in this round. </w:t>
       </w:r>
     </w:p>
     <w:p>
@@ -1422,7 +1457,14 @@
           <w:sz w:val="24"/>
           <w:szCs w:val="24"/>
         </w:rPr>
-        <w:t xml:space="preserve"> for depth =4 with an sample set of 1000 games.</w:t>
+        <w:t xml:space="preserve"> for depth =4 with a </w:t>
+      </w:r>
+      <w:r>
+        <w:rPr>
+          <w:sz w:val="24"/>
+          <w:szCs w:val="24"/>
+        </w:rPr>
+        <w:t>sample set of 1000 games.</w:t>
       </w:r>
     </w:p>
     <w:p>
@@ -1992,517 +2034,106 @@
           <w:sz w:val="22"/>
           <w:szCs w:val="22"/>
         </w:rPr>
-        <w:t>Some nodes or path are not chosen when beta&lt;=alpha. Hence we eliminate going to certain paths – thus saving time.</w:t>
+        <w:t>Naïve minimax expands a lot of nodes, even when it is apparent that the branch will never be played by the previous player. Alpha and Beta values act as the margin of truly possible values. If a node is evaluated to contradict this range, the branch is discarded; thus expansion of many nodes can be es</w:t>
       </w:r>
       <w:bookmarkStart w:id="0" w:name="_GoBack"/>
       <w:bookmarkEnd w:id="0"/>
-    </w:p>
-    <w:p>
-      <w:pPr>
-        <w:pStyle w:val="NoSpacing"/>
-        <w:rPr>
-          <w:rStyle w:val="Heading1Char"/>
-        </w:rPr>
-      </w:pPr>
-    </w:p>
-    <w:p>
-      <w:pPr>
-        <w:pStyle w:val="NoSpacing"/>
-        <w:rPr>
-          <w:rStyle w:val="Heading1Char"/>
-        </w:rPr>
-      </w:pPr>
-      <w:r>
-        <w:rPr>
-          <w:b/>
-          <w:sz w:val="24"/>
-          <w:szCs w:val="24"/>
-        </w:rPr>
-        <w:t>Execution Set 1:</w:t>
-      </w:r>
-      <w:r>
-        <w:rPr>
-          <w:sz w:val="24"/>
-          <w:szCs w:val="24"/>
-        </w:rPr>
-        <w:t xml:space="preserve"> for depth =4 with an sample set of 1000 games.</w:t>
-      </w:r>
-    </w:p>
-    <w:p>
-      <w:pPr>
-        <w:pStyle w:val="NoSpacing"/>
-        <w:rPr>
-          <w:rStyle w:val="Heading1Char"/>
-          <w:sz w:val="24"/>
-          <w:szCs w:val="24"/>
-        </w:rPr>
-      </w:pPr>
-      <w:r>
-        <w:rPr>
-          <w:sz w:val="24"/>
-          <w:szCs w:val="24"/>
-        </w:rPr>
-        <w:t>python pacman.py -p AlphaBetaAgent -l minimaxClassic -a depth=4 --numGames 1000 --frameTime 0 --fixRandomSeed --textGraphics</w:t>
-      </w:r>
-    </w:p>
-    <w:p>
-      <w:pPr>
-        <w:pStyle w:val="NoSpacing"/>
-        <w:rPr>
-          <w:sz w:val="24"/>
-          <w:szCs w:val="24"/>
-        </w:rPr>
-      </w:pPr>
-      <w:r>
-        <w:rPr>
-          <w:sz w:val="24"/>
-          <w:szCs w:val="24"/>
-        </w:rPr>
-        <w:t>Win Rate:      656/1000 (0.66)</w:t>
-      </w:r>
-    </w:p>
-    <w:p>
-      <w:pPr>
-        <w:pStyle w:val="NoSpacing"/>
-        <w:rPr>
-          <w:rStyle w:val="Heading1Char"/>
-          <w:rFonts w:asciiTheme="minorHAnsi" w:hAnsiTheme="minorHAnsi"/>
-          <w:sz w:val="24"/>
-          <w:szCs w:val="24"/>
-        </w:rPr>
-      </w:pPr>
-      <w:r>
-        <w:rPr>
-          <w:rStyle w:val="Heading1Char"/>
-          <w:rFonts w:asciiTheme="minorHAnsi" w:hAnsiTheme="minorHAnsi"/>
-          <w:sz w:val="24"/>
-          <w:szCs w:val="24"/>
-        </w:rPr>
-        <w:t>Time Taken:</w:t>
-      </w:r>
-      <w:r>
-        <w:rPr>
-          <w:rStyle w:val="Heading1Char"/>
-          <w:sz w:val="24"/>
-          <w:szCs w:val="24"/>
-        </w:rPr>
-        <w:t xml:space="preserve"> </w:t>
-      </w:r>
-      <w:r>
-        <w:rPr>
-          <w:rStyle w:val="Heading1Char"/>
-          <w:rFonts w:asciiTheme="minorHAnsi" w:hAnsiTheme="minorHAnsi"/>
-          <w:sz w:val="24"/>
-          <w:szCs w:val="24"/>
-        </w:rPr>
-        <w:t>0:0</w:t>
-      </w:r>
-      <w:r>
-        <w:rPr>
-          <w:rStyle w:val="Heading1Char"/>
-          <w:rFonts w:asciiTheme="minorHAnsi" w:hAnsiTheme="minorHAnsi"/>
-          <w:sz w:val="24"/>
-          <w:szCs w:val="24"/>
-        </w:rPr>
-        <w:t>4:</w:t>
-      </w:r>
-      <w:r>
-        <w:rPr>
-          <w:rStyle w:val="Heading1Char"/>
-          <w:rFonts w:asciiTheme="minorHAnsi" w:hAnsiTheme="minorHAnsi"/>
-          <w:sz w:val="24"/>
-          <w:szCs w:val="24"/>
-        </w:rPr>
-        <w:t>5</w:t>
-      </w:r>
-      <w:r>
-        <w:rPr>
-          <w:rStyle w:val="Heading1Char"/>
-          <w:rFonts w:asciiTheme="minorHAnsi" w:hAnsiTheme="minorHAnsi"/>
-          <w:sz w:val="24"/>
-          <w:szCs w:val="24"/>
-        </w:rPr>
-        <w:t>3</w:t>
-      </w:r>
-      <w:r>
-        <w:rPr>
-          <w:rStyle w:val="Heading1Char"/>
-          <w:rFonts w:asciiTheme="minorHAnsi" w:hAnsiTheme="minorHAnsi"/>
-          <w:sz w:val="24"/>
-          <w:szCs w:val="24"/>
-        </w:rPr>
-        <w:t>.</w:t>
-      </w:r>
-      <w:r>
-        <w:rPr>
-          <w:rStyle w:val="Heading1Char"/>
-          <w:rFonts w:asciiTheme="minorHAnsi" w:hAnsiTheme="minorHAnsi"/>
-          <w:sz w:val="24"/>
-          <w:szCs w:val="24"/>
-        </w:rPr>
-        <w:t>418</w:t>
-      </w:r>
-      <w:r>
-        <w:rPr>
-          <w:rStyle w:val="Heading1Char"/>
-          <w:rFonts w:asciiTheme="minorHAnsi" w:hAnsiTheme="minorHAnsi"/>
-          <w:sz w:val="24"/>
-          <w:szCs w:val="24"/>
-        </w:rPr>
-        <w:t>000 seconds</w:t>
-      </w:r>
-    </w:p>
-    <w:p>
-      <w:pPr>
-        <w:pStyle w:val="NoSpacing"/>
-        <w:rPr>
-          <w:rStyle w:val="Heading1Char"/>
-          <w:sz w:val="24"/>
-          <w:szCs w:val="24"/>
-        </w:rPr>
-      </w:pPr>
-    </w:p>
-    <w:p>
-      <w:pPr>
-        <w:pStyle w:val="NoSpacing"/>
-        <w:rPr>
-          <w:rStyle w:val="Heading1Char"/>
-        </w:rPr>
-      </w:pPr>
-      <w:r>
-        <w:rPr>
-          <w:b/>
-          <w:sz w:val="24"/>
-          <w:szCs w:val="24"/>
-        </w:rPr>
-        <w:t>Execution Set 2</w:t>
-      </w:r>
-      <w:r>
-        <w:rPr>
-          <w:b/>
-          <w:sz w:val="24"/>
-          <w:szCs w:val="24"/>
-        </w:rPr>
-        <w:t>:</w:t>
-      </w:r>
-      <w:r>
-        <w:rPr>
-          <w:sz w:val="24"/>
-          <w:szCs w:val="24"/>
-        </w:rPr>
-        <w:t xml:space="preserve"> for depth =4 with an sample set of 10</w:t>
-      </w:r>
-      <w:r>
-        <w:rPr>
-          <w:sz w:val="24"/>
-          <w:szCs w:val="24"/>
-        </w:rPr>
-        <w:t>0</w:t>
-      </w:r>
-      <w:r>
-        <w:rPr>
-          <w:sz w:val="24"/>
-          <w:szCs w:val="24"/>
-        </w:rPr>
-        <w:t xml:space="preserve"> games.</w:t>
-      </w:r>
-    </w:p>
-    <w:p>
-      <w:pPr>
-        <w:pStyle w:val="NoSpacing"/>
-        <w:rPr>
-          <w:rStyle w:val="Heading1Char"/>
-          <w:sz w:val="24"/>
-          <w:szCs w:val="24"/>
-        </w:rPr>
-      </w:pPr>
-      <w:r>
-        <w:rPr>
-          <w:sz w:val="24"/>
-          <w:szCs w:val="24"/>
-        </w:rPr>
-        <w:t>python pacman.py -p AlphaBetaAgent -l minimaxClassic -a depth=4 --numGames 1000 --frameTime 0 --fixRandomSeed --textGraphics</w:t>
-      </w:r>
-    </w:p>
-    <w:p>
-      <w:pPr>
-        <w:pStyle w:val="NoSpacing"/>
-        <w:rPr>
-          <w:sz w:val="24"/>
-          <w:szCs w:val="24"/>
-        </w:rPr>
-      </w:pPr>
-      <w:r>
-        <w:rPr>
-          <w:sz w:val="24"/>
-          <w:szCs w:val="24"/>
-        </w:rPr>
-        <w:t>Win Rate:      63/1000 (0.63</w:t>
-      </w:r>
-      <w:r>
-        <w:rPr>
-          <w:sz w:val="24"/>
-          <w:szCs w:val="24"/>
-        </w:rPr>
-        <w:t>)</w:t>
-      </w:r>
-    </w:p>
-    <w:p>
-      <w:pPr>
-        <w:pStyle w:val="NoSpacing"/>
-        <w:rPr>
-          <w:rStyle w:val="Heading1Char"/>
-          <w:rFonts w:asciiTheme="minorHAnsi" w:hAnsiTheme="minorHAnsi"/>
-          <w:sz w:val="24"/>
-          <w:szCs w:val="24"/>
-        </w:rPr>
-      </w:pPr>
-      <w:r>
-        <w:rPr>
-          <w:rStyle w:val="Heading1Char"/>
-          <w:rFonts w:asciiTheme="minorHAnsi" w:hAnsiTheme="minorHAnsi"/>
-          <w:sz w:val="24"/>
-          <w:szCs w:val="24"/>
-        </w:rPr>
-        <w:t>Time Taken:</w:t>
-      </w:r>
-      <w:r>
-        <w:rPr>
-          <w:rStyle w:val="Heading1Char"/>
-          <w:sz w:val="24"/>
-          <w:szCs w:val="24"/>
-        </w:rPr>
-        <w:t xml:space="preserve"> </w:t>
-      </w:r>
-      <w:r>
-        <w:rPr>
-          <w:rStyle w:val="Heading1Char"/>
-          <w:rFonts w:asciiTheme="minorHAnsi" w:hAnsiTheme="minorHAnsi"/>
-          <w:sz w:val="24"/>
-          <w:szCs w:val="24"/>
-        </w:rPr>
-        <w:t>0:0</w:t>
-      </w:r>
-      <w:r>
-        <w:rPr>
-          <w:rStyle w:val="Heading1Char"/>
-          <w:rFonts w:asciiTheme="minorHAnsi" w:hAnsiTheme="minorHAnsi"/>
-          <w:sz w:val="24"/>
-          <w:szCs w:val="24"/>
-        </w:rPr>
-        <w:t>0:32</w:t>
-      </w:r>
-      <w:r>
-        <w:rPr>
-          <w:rStyle w:val="Heading1Char"/>
-          <w:rFonts w:asciiTheme="minorHAnsi" w:hAnsiTheme="minorHAnsi"/>
-          <w:sz w:val="24"/>
-          <w:szCs w:val="24"/>
-        </w:rPr>
-        <w:t>.</w:t>
-      </w:r>
-      <w:r>
-        <w:rPr>
-          <w:rStyle w:val="Heading1Char"/>
-          <w:rFonts w:asciiTheme="minorHAnsi" w:hAnsiTheme="minorHAnsi"/>
-          <w:sz w:val="24"/>
-          <w:szCs w:val="24"/>
-        </w:rPr>
-        <w:t>480</w:t>
-      </w:r>
-      <w:r>
-        <w:rPr>
-          <w:rStyle w:val="Heading1Char"/>
-          <w:rFonts w:asciiTheme="minorHAnsi" w:hAnsiTheme="minorHAnsi"/>
-          <w:sz w:val="24"/>
-          <w:szCs w:val="24"/>
-        </w:rPr>
-        <w:t>000 seconds</w:t>
-      </w:r>
-    </w:p>
-    <w:p>
-      <w:pPr>
-        <w:pStyle w:val="NoSpacing"/>
-        <w:rPr>
-          <w:rStyle w:val="Heading1Char"/>
-          <w:sz w:val="24"/>
-          <w:szCs w:val="24"/>
-        </w:rPr>
-      </w:pPr>
-    </w:p>
-    <w:p>
-      <w:pPr>
-        <w:pStyle w:val="NoSpacing"/>
-        <w:rPr>
-          <w:rStyle w:val="Heading1Char"/>
-        </w:rPr>
-      </w:pPr>
-      <w:r>
-        <w:rPr>
-          <w:b/>
-          <w:sz w:val="24"/>
-          <w:szCs w:val="24"/>
-        </w:rPr>
-        <w:t>Execution Set 3</w:t>
-      </w:r>
-      <w:r>
-        <w:rPr>
-          <w:b/>
-          <w:sz w:val="24"/>
-          <w:szCs w:val="24"/>
-        </w:rPr>
-        <w:t>:</w:t>
-      </w:r>
-      <w:r>
-        <w:rPr>
-          <w:sz w:val="24"/>
-          <w:szCs w:val="24"/>
-        </w:rPr>
-        <w:t xml:space="preserve"> for depth =3</w:t>
-      </w:r>
-      <w:r>
-        <w:rPr>
-          <w:sz w:val="24"/>
-          <w:szCs w:val="24"/>
-        </w:rPr>
-        <w:t xml:space="preserve"> with an sample set of 10 games</w:t>
-      </w:r>
-      <w:r>
-        <w:rPr>
-          <w:sz w:val="24"/>
-          <w:szCs w:val="24"/>
-        </w:rPr>
-        <w:t xml:space="preserve"> with smallClassic layout</w:t>
-      </w:r>
-      <w:r>
-        <w:rPr>
-          <w:sz w:val="24"/>
-          <w:szCs w:val="24"/>
-        </w:rPr>
-        <w:t>.</w:t>
-      </w:r>
-    </w:p>
-    <w:p>
-      <w:pPr>
-        <w:pStyle w:val="NoSpacing"/>
-        <w:rPr>
-          <w:sz w:val="24"/>
-          <w:szCs w:val="24"/>
-        </w:rPr>
-      </w:pPr>
-      <w:r>
-        <w:rPr>
-          <w:sz w:val="24"/>
-          <w:szCs w:val="24"/>
-        </w:rPr>
-        <w:t xml:space="preserve">python pacman.py -p </w:t>
-      </w:r>
-      <w:r>
-        <w:rPr>
-          <w:sz w:val="24"/>
-          <w:szCs w:val="24"/>
-        </w:rPr>
-        <w:t xml:space="preserve">AlphaBetaAgent </w:t>
-      </w:r>
-      <w:r>
-        <w:rPr>
-          <w:sz w:val="24"/>
-          <w:szCs w:val="24"/>
-        </w:rPr>
-        <w:t>-l minimaxClassic -a depth=3</w:t>
-      </w:r>
-      <w:r>
-        <w:rPr>
-          <w:sz w:val="24"/>
-          <w:szCs w:val="24"/>
-        </w:rPr>
-        <w:t>, evalFn=smartScorer, profile=True –l smallClassic –n 10 –framTime 0.01</w:t>
-      </w:r>
-    </w:p>
-    <w:p>
-      <w:pPr>
-        <w:pStyle w:val="NoSpacing"/>
-        <w:rPr>
-          <w:sz w:val="24"/>
-          <w:szCs w:val="24"/>
-        </w:rPr>
-      </w:pPr>
-      <w:r>
-        <w:rPr>
-          <w:sz w:val="24"/>
-          <w:szCs w:val="24"/>
-        </w:rPr>
-        <w:t>Win Rate:      10/10 (1.0</w:t>
-      </w:r>
-      <w:r>
-        <w:rPr>
-          <w:sz w:val="24"/>
-          <w:szCs w:val="24"/>
-        </w:rPr>
-        <w:t>)</w:t>
-      </w:r>
-    </w:p>
-    <w:p>
-      <w:pPr>
-        <w:pStyle w:val="NoSpacing"/>
-        <w:rPr>
-          <w:rStyle w:val="Heading1Char"/>
-          <w:sz w:val="24"/>
-          <w:szCs w:val="24"/>
-        </w:rPr>
-      </w:pPr>
-    </w:p>
-    <w:p>
-      <w:pPr>
-        <w:pStyle w:val="NoSpacing"/>
+      <w:r>
         <w:rPr>
           <w:rStyle w:val="Heading1Char"/>
           <w:rFonts w:asciiTheme="minorHAnsi" w:hAnsiTheme="minorHAnsi"/>
           <w:sz w:val="22"/>
           <w:szCs w:val="22"/>
         </w:rPr>
-      </w:pPr>
-      <w:r>
-        <w:rPr>
-          <w:rStyle w:val="Heading1Char"/>
-          <w:rFonts w:asciiTheme="minorHAnsi" w:hAnsiTheme="minorHAnsi"/>
-          <w:b/>
-          <w:sz w:val="24"/>
-          <w:szCs w:val="24"/>
-        </w:rPr>
-        <w:t>Note:</w:t>
-      </w:r>
-      <w:r>
-        <w:rPr>
-          <w:rStyle w:val="Heading1Char"/>
-          <w:rFonts w:asciiTheme="minorHAnsi" w:hAnsiTheme="minorHAnsi"/>
-          <w:sz w:val="24"/>
-          <w:szCs w:val="24"/>
-        </w:rPr>
-        <w:t xml:space="preserve"> Similarly </w:t>
-      </w:r>
-      <w:r>
-        <w:rPr>
-          <w:rStyle w:val="Heading1Char"/>
-          <w:rFonts w:asciiTheme="minorHAnsi" w:hAnsiTheme="minorHAnsi"/>
-          <w:sz w:val="24"/>
-          <w:szCs w:val="24"/>
-        </w:rPr>
-        <w:t xml:space="preserve">as for minimax – AlphaBeta has a </w:t>
-      </w:r>
-      <w:r>
-        <w:rPr>
-          <w:rStyle w:val="Heading1Char"/>
-          <w:rFonts w:asciiTheme="minorHAnsi" w:hAnsiTheme="minorHAnsi"/>
-          <w:sz w:val="24"/>
-          <w:szCs w:val="24"/>
-        </w:rPr>
-        <w:t>smartScorer – complete details about the win</w:t>
-      </w:r>
-      <w:r>
-        <w:rPr>
-          <w:rStyle w:val="Heading1Char"/>
-          <w:rFonts w:asciiTheme="minorHAnsi" w:hAnsiTheme="minorHAnsi"/>
+        <w:t xml:space="preserve">caped.  </w:t>
+      </w:r>
+    </w:p>
+    <w:p>
+      <w:pPr>
+        <w:pStyle w:val="NoSpacing"/>
+        <w:rPr>
+          <w:rStyle w:val="Heading1Char"/>
+        </w:rPr>
+      </w:pPr>
+    </w:p>
+    <w:p>
+      <w:pPr>
+        <w:pStyle w:val="NoSpacing"/>
+        <w:rPr>
+          <w:rStyle w:val="Heading1Char"/>
+        </w:rPr>
+      </w:pPr>
+      <w:r>
+        <w:rPr>
+          <w:b/>
+          <w:sz w:val="24"/>
+          <w:szCs w:val="24"/>
+        </w:rPr>
+        <w:t>Execution Set 1:</w:t>
+      </w:r>
+      <w:r>
+        <w:rPr>
+          <w:sz w:val="24"/>
+          <w:szCs w:val="24"/>
+        </w:rPr>
+        <w:t xml:space="preserve"> for depth =4 with an sample set of 1000 games.</w:t>
+      </w:r>
+    </w:p>
+    <w:p>
+      <w:pPr>
+        <w:pStyle w:val="NoSpacing"/>
+        <w:rPr>
+          <w:rStyle w:val="Heading1Char"/>
+          <w:sz w:val="24"/>
+          <w:szCs w:val="24"/>
+        </w:rPr>
+      </w:pPr>
+      <w:r>
+        <w:rPr>
+          <w:sz w:val="24"/>
+          <w:szCs w:val="24"/>
+        </w:rPr>
+        <w:t>python pacman.py -p AlphaBetaAgent -l minimaxClassic -a depth=4 --numGames 1000 --frameTime 0 --fixRandomSeed --textGraphics</w:t>
+      </w:r>
+    </w:p>
+    <w:p>
+      <w:pPr>
+        <w:pStyle w:val="NoSpacing"/>
+        <w:rPr>
+          <w:sz w:val="24"/>
+          <w:szCs w:val="24"/>
+        </w:rPr>
+      </w:pPr>
+      <w:r>
+        <w:rPr>
+          <w:sz w:val="24"/>
+          <w:szCs w:val="24"/>
+        </w:rPr>
+        <w:t>Win Rate:      656/1000 (0.66)</w:t>
+      </w:r>
+    </w:p>
+    <w:p>
+      <w:pPr>
+        <w:pStyle w:val="NoSpacing"/>
+        <w:rPr>
+          <w:rStyle w:val="Heading1Char"/>
+          <w:rFonts w:asciiTheme="minorHAnsi" w:hAnsiTheme="minorHAnsi"/>
+          <w:sz w:val="24"/>
+          <w:szCs w:val="24"/>
+        </w:rPr>
+      </w:pPr>
+      <w:r>
+        <w:rPr>
+          <w:rStyle w:val="Heading1Char"/>
+          <w:rFonts w:asciiTheme="minorHAnsi" w:hAnsiTheme="minorHAnsi"/>
+          <w:sz w:val="24"/>
+          <w:szCs w:val="24"/>
+        </w:rPr>
+        <w:t>Time Taken:</w:t>
+      </w:r>
+      <w:r>
+        <w:rPr>
+          <w:rStyle w:val="Heading1Char"/>
           <w:sz w:val="24"/>
           <w:szCs w:val="24"/>
         </w:rPr>
@@ -2515,12 +2146,180 @@
           <w:sz w:val="24"/>
           <w:szCs w:val="24"/>
         </w:rPr>
-        <w:t>rate,</w:t>
-      </w:r>
-      <w:r>
-        <w:rPr>
-          <w:rStyle w:val="Heading1Char"/>
-          <w:rFonts w:asciiTheme="minorHAnsi" w:hAnsiTheme="minorHAnsi"/>
+        <w:t>0:0</w:t>
+      </w:r>
+      <w:r>
+        <w:rPr>
+          <w:rStyle w:val="Heading1Char"/>
+          <w:rFonts w:asciiTheme="minorHAnsi" w:hAnsiTheme="minorHAnsi"/>
+          <w:sz w:val="24"/>
+          <w:szCs w:val="24"/>
+        </w:rPr>
+        <w:t>4:</w:t>
+      </w:r>
+      <w:r>
+        <w:rPr>
+          <w:rStyle w:val="Heading1Char"/>
+          <w:rFonts w:asciiTheme="minorHAnsi" w:hAnsiTheme="minorHAnsi"/>
+          <w:sz w:val="24"/>
+          <w:szCs w:val="24"/>
+        </w:rPr>
+        <w:t>5</w:t>
+      </w:r>
+      <w:r>
+        <w:rPr>
+          <w:rStyle w:val="Heading1Char"/>
+          <w:rFonts w:asciiTheme="minorHAnsi" w:hAnsiTheme="minorHAnsi"/>
+          <w:sz w:val="24"/>
+          <w:szCs w:val="24"/>
+        </w:rPr>
+        <w:t>3</w:t>
+      </w:r>
+      <w:r>
+        <w:rPr>
+          <w:rStyle w:val="Heading1Char"/>
+          <w:rFonts w:asciiTheme="minorHAnsi" w:hAnsiTheme="minorHAnsi"/>
+          <w:sz w:val="24"/>
+          <w:szCs w:val="24"/>
+        </w:rPr>
+        <w:t>.</w:t>
+      </w:r>
+      <w:r>
+        <w:rPr>
+          <w:rStyle w:val="Heading1Char"/>
+          <w:rFonts w:asciiTheme="minorHAnsi" w:hAnsiTheme="minorHAnsi"/>
+          <w:sz w:val="24"/>
+          <w:szCs w:val="24"/>
+        </w:rPr>
+        <w:t>418</w:t>
+      </w:r>
+      <w:r>
+        <w:rPr>
+          <w:rStyle w:val="Heading1Char"/>
+          <w:rFonts w:asciiTheme="minorHAnsi" w:hAnsiTheme="minorHAnsi"/>
+          <w:sz w:val="24"/>
+          <w:szCs w:val="24"/>
+        </w:rPr>
+        <w:t>000 seconds</w:t>
+      </w:r>
+    </w:p>
+    <w:p>
+      <w:pPr>
+        <w:pStyle w:val="NoSpacing"/>
+        <w:rPr>
+          <w:rStyle w:val="Heading1Char"/>
+          <w:sz w:val="24"/>
+          <w:szCs w:val="24"/>
+        </w:rPr>
+      </w:pPr>
+    </w:p>
+    <w:p>
+      <w:pPr>
+        <w:pStyle w:val="NoSpacing"/>
+        <w:rPr>
+          <w:rStyle w:val="Heading1Char"/>
+        </w:rPr>
+      </w:pPr>
+      <w:r>
+        <w:rPr>
+          <w:b/>
+          <w:sz w:val="24"/>
+          <w:szCs w:val="24"/>
+        </w:rPr>
+        <w:t>Execution Set 2</w:t>
+      </w:r>
+      <w:r>
+        <w:rPr>
+          <w:b/>
+          <w:sz w:val="24"/>
+          <w:szCs w:val="24"/>
+        </w:rPr>
+        <w:t>:</w:t>
+      </w:r>
+      <w:r>
+        <w:rPr>
+          <w:sz w:val="24"/>
+          <w:szCs w:val="24"/>
+        </w:rPr>
+        <w:t xml:space="preserve"> for depth =4 with an sample set of 10</w:t>
+      </w:r>
+      <w:r>
+        <w:rPr>
+          <w:sz w:val="24"/>
+          <w:szCs w:val="24"/>
+        </w:rPr>
+        <w:t>0</w:t>
+      </w:r>
+      <w:r>
+        <w:rPr>
+          <w:sz w:val="24"/>
+          <w:szCs w:val="24"/>
+        </w:rPr>
+        <w:t xml:space="preserve"> games.</w:t>
+      </w:r>
+    </w:p>
+    <w:p>
+      <w:pPr>
+        <w:pStyle w:val="NoSpacing"/>
+        <w:rPr>
+          <w:rStyle w:val="Heading1Char"/>
+          <w:sz w:val="24"/>
+          <w:szCs w:val="24"/>
+        </w:rPr>
+      </w:pPr>
+      <w:r>
+        <w:rPr>
+          <w:sz w:val="24"/>
+          <w:szCs w:val="24"/>
+        </w:rPr>
+        <w:t>python pacman.py -p AlphaBetaAgent -l minimaxClassic -a depth=4 --numGames 1000 --frameTime 0 --fixRandomSeed --textGraphics</w:t>
+      </w:r>
+    </w:p>
+    <w:p>
+      <w:pPr>
+        <w:pStyle w:val="NoSpacing"/>
+        <w:rPr>
+          <w:sz w:val="24"/>
+          <w:szCs w:val="24"/>
+        </w:rPr>
+      </w:pPr>
+      <w:r>
+        <w:rPr>
+          <w:sz w:val="24"/>
+          <w:szCs w:val="24"/>
+        </w:rPr>
+        <w:t>Win Rate:      63/1000 (0.63</w:t>
+      </w:r>
+      <w:r>
+        <w:rPr>
+          <w:sz w:val="24"/>
+          <w:szCs w:val="24"/>
+        </w:rPr>
+        <w:t>)</w:t>
+      </w:r>
+    </w:p>
+    <w:p>
+      <w:pPr>
+        <w:pStyle w:val="NoSpacing"/>
+        <w:rPr>
+          <w:rStyle w:val="Heading1Char"/>
+          <w:rFonts w:asciiTheme="minorHAnsi" w:hAnsiTheme="minorHAnsi"/>
+          <w:sz w:val="24"/>
+          <w:szCs w:val="24"/>
+        </w:rPr>
+      </w:pPr>
+      <w:r>
+        <w:rPr>
+          <w:rStyle w:val="Heading1Char"/>
+          <w:rFonts w:asciiTheme="minorHAnsi" w:hAnsiTheme="minorHAnsi"/>
+          <w:sz w:val="24"/>
+          <w:szCs w:val="24"/>
+        </w:rPr>
+        <w:t>Time Taken:</w:t>
+      </w:r>
+      <w:r>
+        <w:rPr>
+          <w:rStyle w:val="Heading1Char"/>
           <w:sz w:val="24"/>
           <w:szCs w:val="24"/>
         </w:rPr>
@@ -2533,33 +2332,285 @@
           <w:sz w:val="24"/>
           <w:szCs w:val="24"/>
         </w:rPr>
-        <w:t xml:space="preserve">nodes expanded at each state are attached with depth=3,depth=4 with n=100,1000,10 combinations with file name </w:t>
-      </w:r>
-      <w:r>
-        <w:rPr>
-          <w:rStyle w:val="Heading1Char"/>
-          <w:rFonts w:asciiTheme="minorHAnsi" w:hAnsiTheme="minorHAnsi"/>
-          <w:sz w:val="24"/>
-          <w:szCs w:val="24"/>
-        </w:rPr>
-        <w:t xml:space="preserve">starting with AlphaBetaAgent and with </w:t>
-      </w:r>
-      <w:r>
-        <w:rPr>
-          <w:rStyle w:val="Heading1Char"/>
-          <w:rFonts w:asciiTheme="minorHAnsi" w:hAnsiTheme="minorHAnsi"/>
-          <w:sz w:val="24"/>
-          <w:szCs w:val="24"/>
-        </w:rPr>
-        <w:t>suffix smartScorer</w:t>
-      </w:r>
-      <w:r>
+        <w:t>0:0</w:t>
+      </w:r>
+      <w:r>
+        <w:rPr>
+          <w:rStyle w:val="Heading1Char"/>
+          <w:rFonts w:asciiTheme="minorHAnsi" w:hAnsiTheme="minorHAnsi"/>
+          <w:sz w:val="24"/>
+          <w:szCs w:val="24"/>
+        </w:rPr>
+        <w:t>0:32</w:t>
+      </w:r>
+      <w:r>
+        <w:rPr>
+          <w:rStyle w:val="Heading1Char"/>
+          <w:rFonts w:asciiTheme="minorHAnsi" w:hAnsiTheme="minorHAnsi"/>
+          <w:sz w:val="24"/>
+          <w:szCs w:val="24"/>
+        </w:rPr>
+        <w:t>.</w:t>
+      </w:r>
+      <w:r>
+        <w:rPr>
+          <w:rStyle w:val="Heading1Char"/>
+          <w:rFonts w:asciiTheme="minorHAnsi" w:hAnsiTheme="minorHAnsi"/>
+          <w:sz w:val="24"/>
+          <w:szCs w:val="24"/>
+        </w:rPr>
+        <w:t>480</w:t>
+      </w:r>
+      <w:r>
+        <w:rPr>
+          <w:rStyle w:val="Heading1Char"/>
+          <w:rFonts w:asciiTheme="minorHAnsi" w:hAnsiTheme="minorHAnsi"/>
+          <w:sz w:val="24"/>
+          <w:szCs w:val="24"/>
+        </w:rPr>
+        <w:t>000 seconds</w:t>
+      </w:r>
+    </w:p>
+    <w:p>
+      <w:pPr>
+        <w:pStyle w:val="NoSpacing"/>
+        <w:rPr>
+          <w:rStyle w:val="Heading1Char"/>
+          <w:sz w:val="24"/>
+          <w:szCs w:val="24"/>
+        </w:rPr>
+      </w:pPr>
+    </w:p>
+    <w:p>
+      <w:pPr>
+        <w:pStyle w:val="NoSpacing"/>
+        <w:rPr>
+          <w:rStyle w:val="Heading1Char"/>
+        </w:rPr>
+      </w:pPr>
+      <w:r>
+        <w:rPr>
+          <w:b/>
+          <w:sz w:val="24"/>
+          <w:szCs w:val="24"/>
+        </w:rPr>
+        <w:t>Execution Set 3</w:t>
+      </w:r>
+      <w:r>
+        <w:rPr>
+          <w:b/>
+          <w:sz w:val="24"/>
+          <w:szCs w:val="24"/>
+        </w:rPr>
+        <w:t>:</w:t>
+      </w:r>
+      <w:r>
+        <w:rPr>
+          <w:sz w:val="24"/>
+          <w:szCs w:val="24"/>
+        </w:rPr>
+        <w:t xml:space="preserve"> for depth =3</w:t>
+      </w:r>
+      <w:r>
+        <w:rPr>
+          <w:sz w:val="24"/>
+          <w:szCs w:val="24"/>
+        </w:rPr>
+        <w:t xml:space="preserve"> with an sample set of 10 games</w:t>
+      </w:r>
+      <w:r>
+        <w:rPr>
+          <w:sz w:val="24"/>
+          <w:szCs w:val="24"/>
+        </w:rPr>
+        <w:t xml:space="preserve"> with smallClassic layout</w:t>
+      </w:r>
+      <w:r>
+        <w:rPr>
+          <w:sz w:val="24"/>
+          <w:szCs w:val="24"/>
+        </w:rPr>
+        <w:t>.</w:t>
+      </w:r>
+    </w:p>
+    <w:p>
+      <w:pPr>
+        <w:pStyle w:val="NoSpacing"/>
+        <w:rPr>
+          <w:sz w:val="24"/>
+          <w:szCs w:val="24"/>
+        </w:rPr>
+      </w:pPr>
+      <w:r>
+        <w:rPr>
+          <w:sz w:val="24"/>
+          <w:szCs w:val="24"/>
+        </w:rPr>
+        <w:t xml:space="preserve">python pacman.py -p </w:t>
+      </w:r>
+      <w:r>
+        <w:rPr>
+          <w:sz w:val="24"/>
+          <w:szCs w:val="24"/>
+        </w:rPr>
+        <w:t xml:space="preserve">AlphaBetaAgent </w:t>
+      </w:r>
+      <w:r>
+        <w:rPr>
+          <w:sz w:val="24"/>
+          <w:szCs w:val="24"/>
+        </w:rPr>
+        <w:t>-l minimaxClassic -a depth=3</w:t>
+      </w:r>
+      <w:r>
+        <w:rPr>
+          <w:sz w:val="24"/>
+          <w:szCs w:val="24"/>
+        </w:rPr>
+        <w:t>, evalFn=smartScorer, profile=True –l smallClassic –n 10 –framTime 0.01</w:t>
+      </w:r>
+    </w:p>
+    <w:p>
+      <w:pPr>
+        <w:pStyle w:val="NoSpacing"/>
+        <w:rPr>
+          <w:sz w:val="24"/>
+          <w:szCs w:val="24"/>
+        </w:rPr>
+      </w:pPr>
+      <w:r>
+        <w:rPr>
+          <w:sz w:val="24"/>
+          <w:szCs w:val="24"/>
+        </w:rPr>
+        <w:t>Win Rate:      10/10 (1.0</w:t>
+      </w:r>
+      <w:r>
+        <w:rPr>
+          <w:sz w:val="24"/>
+          <w:szCs w:val="24"/>
+        </w:rPr>
+        <w:t>)</w:t>
+      </w:r>
+    </w:p>
+    <w:p>
+      <w:pPr>
+        <w:pStyle w:val="NoSpacing"/>
+        <w:rPr>
+          <w:rStyle w:val="Heading1Char"/>
+          <w:sz w:val="24"/>
+          <w:szCs w:val="24"/>
+        </w:rPr>
+      </w:pPr>
+    </w:p>
+    <w:p>
+      <w:pPr>
+        <w:pStyle w:val="NoSpacing"/>
         <w:rPr>
           <w:rStyle w:val="Heading1Char"/>
           <w:rFonts w:asciiTheme="minorHAnsi" w:hAnsiTheme="minorHAnsi"/>
           <w:sz w:val="22"/>
           <w:szCs w:val="22"/>
         </w:rPr>
+      </w:pPr>
+      <w:r>
+        <w:rPr>
+          <w:rStyle w:val="Heading1Char"/>
+          <w:rFonts w:asciiTheme="minorHAnsi" w:hAnsiTheme="minorHAnsi"/>
+          <w:b/>
+          <w:sz w:val="24"/>
+          <w:szCs w:val="24"/>
+        </w:rPr>
+        <w:t>Note:</w:t>
+      </w:r>
+      <w:r>
+        <w:rPr>
+          <w:rStyle w:val="Heading1Char"/>
+          <w:rFonts w:asciiTheme="minorHAnsi" w:hAnsiTheme="minorHAnsi"/>
+          <w:sz w:val="24"/>
+          <w:szCs w:val="24"/>
+        </w:rPr>
+        <w:t xml:space="preserve"> Similarly </w:t>
+      </w:r>
+      <w:r>
+        <w:rPr>
+          <w:rStyle w:val="Heading1Char"/>
+          <w:rFonts w:asciiTheme="minorHAnsi" w:hAnsiTheme="minorHAnsi"/>
+          <w:sz w:val="24"/>
+          <w:szCs w:val="24"/>
+        </w:rPr>
+        <w:t xml:space="preserve">as for minimax – AlphaBeta has a </w:t>
+      </w:r>
+      <w:r>
+        <w:rPr>
+          <w:rStyle w:val="Heading1Char"/>
+          <w:rFonts w:asciiTheme="minorHAnsi" w:hAnsiTheme="minorHAnsi"/>
+          <w:sz w:val="24"/>
+          <w:szCs w:val="24"/>
+        </w:rPr>
+        <w:t>smartScorer – complete details about the win</w:t>
+      </w:r>
+      <w:r>
+        <w:rPr>
+          <w:rStyle w:val="Heading1Char"/>
+          <w:rFonts w:asciiTheme="minorHAnsi" w:hAnsiTheme="minorHAnsi"/>
+          <w:sz w:val="24"/>
+          <w:szCs w:val="24"/>
+        </w:rPr>
+        <w:t xml:space="preserve"> </w:t>
+      </w:r>
+      <w:r>
+        <w:rPr>
+          <w:rStyle w:val="Heading1Char"/>
+          <w:rFonts w:asciiTheme="minorHAnsi" w:hAnsiTheme="minorHAnsi"/>
+          <w:sz w:val="24"/>
+          <w:szCs w:val="24"/>
+        </w:rPr>
+        <w:t>rate,</w:t>
+      </w:r>
+      <w:r>
+        <w:rPr>
+          <w:rStyle w:val="Heading1Char"/>
+          <w:rFonts w:asciiTheme="minorHAnsi" w:hAnsiTheme="minorHAnsi"/>
+          <w:sz w:val="24"/>
+          <w:szCs w:val="24"/>
+        </w:rPr>
+        <w:t xml:space="preserve"> </w:t>
+      </w:r>
+      <w:r>
+        <w:rPr>
+          <w:rStyle w:val="Heading1Char"/>
+          <w:rFonts w:asciiTheme="minorHAnsi" w:hAnsiTheme="minorHAnsi"/>
+          <w:sz w:val="24"/>
+          <w:szCs w:val="24"/>
+        </w:rPr>
+        <w:t xml:space="preserve">nodes expanded at each state are attached with depth=3,depth=4 with n=100,1000,10 combinations with file name </w:t>
+      </w:r>
+      <w:r>
+        <w:rPr>
+          <w:rStyle w:val="Heading1Char"/>
+          <w:rFonts w:asciiTheme="minorHAnsi" w:hAnsiTheme="minorHAnsi"/>
+          <w:sz w:val="24"/>
+          <w:szCs w:val="24"/>
+        </w:rPr>
+        <w:t xml:space="preserve">starting with AlphaBetaAgent and with </w:t>
+      </w:r>
+      <w:r>
+        <w:rPr>
+          <w:rStyle w:val="Heading1Char"/>
+          <w:rFonts w:asciiTheme="minorHAnsi" w:hAnsiTheme="minorHAnsi"/>
+          <w:sz w:val="24"/>
+          <w:szCs w:val="24"/>
+        </w:rPr>
+        <w:t>suffix smartScorer</w:t>
+      </w:r>
+      <w:r>
+        <w:rPr>
+          <w:rStyle w:val="Heading1Char"/>
+          <w:rFonts w:asciiTheme="minorHAnsi" w:hAnsiTheme="minorHAnsi"/>
+          <w:sz w:val="22"/>
+          <w:szCs w:val="22"/>
+        </w:rPr>
         <w:t>.</w:t>
       </w:r>
     </w:p>
@@ -2620,6 +2671,7 @@
           <w:sz w:val="24"/>
           <w:szCs w:val="24"/>
         </w:rPr>
+        <w:lastRenderedPageBreak/>
         <w:t>We have the analysis tabulated in the alphabetaAgent_smallClassic_depth_3.txt where we compare the alphabeta pruning to minimax in terms of the nodes expanded and how alphabeta is more efficient compared to minimax. % efficiency at each state is tabulated.</w:t>
       </w:r>
     </w:p>
@@ -2646,7 +2698,6 @@
         <w:pStyle w:val="NoSpacing"/>
       </w:pPr>
       <w:r>
-        <w:lastRenderedPageBreak/>
         <w:t>&lt;&lt;&lt;&lt;ADD- HERE&gt;&gt;&gt;&gt;&gt;&gt;&gt;</w:t>
       </w:r>
       <w:r>
@@ -3039,7 +3090,7 @@
           <w:rPr>
             <w:noProof/>
           </w:rPr>
-          <w:t>4</w:t>
+          <w:t>2</w:t>
         </w:r>
         <w:r>
           <w:rPr>
@@ -4545,7 +4596,6 @@
       <w:spacing w:after="0" w:line="240" w:lineRule="auto"/>
     </w:pPr>
     <w:tblPr>
-      <w:tblInd w:w="0" w:type="dxa"/>
       <w:tblBorders>
         <w:top w:val="single" w:sz="4" w:space="0" w:color="auto"/>
         <w:left w:val="single" w:sz="4" w:space="0" w:color="auto"/>
@@ -4554,12 +4604,6 @@
         <w:insideH w:val="single" w:sz="4" w:space="0" w:color="auto"/>
         <w:insideV w:val="single" w:sz="4" w:space="0" w:color="auto"/>
       </w:tblBorders>
-      <w:tblCellMar>
-        <w:top w:w="0" w:type="dxa"/>
-        <w:left w:w="108" w:type="dxa"/>
-        <w:bottom w:w="0" w:type="dxa"/>
-        <w:right w:w="108" w:type="dxa"/>
-      </w:tblCellMar>
     </w:tblPr>
   </w:style>
   <w:style w:type="paragraph" w:styleId="Header">
@@ -4853,7 +4897,7 @@
 </file>
 
 <file path=customXml/itemProps1.xml><?xml version="1.0" encoding="utf-8"?>
-<ds:datastoreItem xmlns:ds="http://schemas.openxmlformats.org/officeDocument/2006/customXml" ds:itemID="{63B80CDC-E578-4F1C-A606-D27DBEDE9455}">
+<ds:datastoreItem xmlns:ds="http://schemas.openxmlformats.org/officeDocument/2006/customXml" ds:itemID="{2741BE24-918B-4775-B8C2-F6FA2388B146}">
   <ds:schemaRefs>
     <ds:schemaRef ds:uri="http://schemas.openxmlformats.org/officeDocument/2006/bibliography"/>
   </ds:schemaRefs>

</xml_diff>